<commit_message>
fixed issues with linking
apparently the folder inside the generators directory must be named app.
</commit_message>
<xml_diff>
--- a/Documentation.docx
+++ b/Documentation.docx
@@ -6,8 +6,6 @@
       <w:pPr>
         <w:pStyle w:val="Title"/>
       </w:pPr>
-      <w:bookmarkStart w:id="0" w:name="_GoBack"/>
-      <w:bookmarkEnd w:id="0"/>
       <w:r>
         <w:t>SP2013Framework Documentation</w:t>
       </w:r>
@@ -50,10 +48,10 @@
         <w:t xml:space="preserve"> before starting the installation process.  Please refer to their documentation for instructions on how to install them.</w:t>
       </w:r>
       <w:r>
-        <w:t xml:space="preserve">  N</w:t>
-      </w:r>
-      <w:r>
-        <w:t xml:space="preserve">ote that you </w:t>
+        <w:t xml:space="preserve">  Y</w:t>
+      </w:r>
+      <w:r>
+        <w:t xml:space="preserve">ou </w:t>
       </w:r>
       <w:r>
         <w:t>must</w:t>
@@ -228,7 +226,7 @@
             <w:tcW w:w="8118" w:type="dxa"/>
           </w:tcPr>
           <w:p>
-            <w:hyperlink r:id="rId8" w:history="1">
+            <w:hyperlink r:id="rId8" w:anchor="download-links" w:history="1">
               <w:r>
                 <w:rPr>
                   <w:rStyle w:val="Hyperlink"/>
@@ -513,24 +511,6 @@
       <w:proofErr w:type="spellEnd"/>
       <w:r>
         <w:t xml:space="preserve"> parameter.</w:t>
-      </w:r>
-    </w:p>
-    <w:p>
-      <w:pPr>
-        <w:pStyle w:val="ListParagraph"/>
-        <w:numPr>
-          <w:ilvl w:val="1"/>
-          <w:numId w:val="3"/>
-        </w:numPr>
-      </w:pPr>
-      <w:r>
-        <w:t>This current version will not encrypt passwords</w:t>
-      </w:r>
-      <w:r>
-        <w:t xml:space="preserve"> (see the bug section)</w:t>
-      </w:r>
-      <w:r>
-        <w:t>.</w:t>
       </w:r>
     </w:p>
     <w:p>
@@ -706,10 +686,31 @@
         <w:lastRenderedPageBreak/>
         <w:t>Package Manager</w:t>
       </w:r>
-    </w:p>
-    <w:p>
-      <w:r>
-        <w:t xml:space="preserve">SP2013Framework uses bower for managing its dependencies.  Each library will also require its own </w:t>
+      <w:r>
+        <w:t xml:space="preserve"> – Adding 3</w:t>
+      </w:r>
+      <w:r>
+        <w:rPr>
+          <w:vertAlign w:val="superscript"/>
+        </w:rPr>
+        <w:t>rd</w:t>
+      </w:r>
+      <w:r>
+        <w:t xml:space="preserve"> </w:t>
+      </w:r>
+      <w:r>
+        <w:t>party libraries</w:t>
+      </w:r>
+    </w:p>
+    <w:p>
+      <w:r>
+        <w:t>SP2013Frame</w:t>
+      </w:r>
+      <w:r>
+        <w:t>work uses bower for managing front end</w:t>
+      </w:r>
+      <w:r>
+        <w:t xml:space="preserve"> dependencies.  Each library will also require its own </w:t>
       </w:r>
       <w:proofErr w:type="gramStart"/>
       <w:r>
@@ -728,7 +729,10 @@
       </w:r>
       <w:proofErr w:type="gramEnd"/>
       <w:r>
-        <w:t xml:space="preserve"> definitely typed files.  To demonstrate this, we are going to install the knockout.js framework to our example client1’s </w:t>
+        <w:t xml:space="preserve"> definitely typed files.  To demonstrate this, we are going to install the knockout.js framework to our ex</w:t>
+      </w:r>
+      <w:r>
+        <w:t xml:space="preserve">ample client1’s </w:t>
       </w:r>
       <w:proofErr w:type="spellStart"/>
       <w:r>
@@ -736,7 +740,7 @@
       </w:r>
       <w:proofErr w:type="spellEnd"/>
       <w:r>
-        <w:t xml:space="preserve"> site.</w:t>
+        <w:t xml:space="preserve"> site but this will work on any library registered with bower and typescript.</w:t>
       </w:r>
     </w:p>
     <w:p>
@@ -779,7 +783,13 @@
       <w:proofErr w:type="spellEnd"/>
       <w:proofErr w:type="gramEnd"/>
       <w:r>
-        <w:t xml:space="preserve"> file.  It is important to run this command so </w:t>
+        <w:t xml:space="preserve"> file.  It is important to run this command</w:t>
+      </w:r>
+      <w:r>
+        <w:t xml:space="preserve"> with the –save flag</w:t>
+      </w:r>
+      <w:r>
+        <w:t xml:space="preserve"> so </w:t>
       </w:r>
       <w:r>
         <w:t>our framework can keep track of dependencies and will make it easier if you need to move the project to another machine.</w:t>
@@ -794,6 +804,228 @@
         </w:pict>
       </w:r>
     </w:p>
+    <w:p>
+      <w:pPr>
+        <w:pStyle w:val="Heading3"/>
+      </w:pPr>
+    </w:p>
+    <w:p>
+      <w:pPr>
+        <w:pStyle w:val="Heading3"/>
+      </w:pPr>
+      <w:r>
+        <w:t xml:space="preserve">Step 2: Install Knockout’s </w:t>
+      </w:r>
+      <w:proofErr w:type="gramStart"/>
+      <w:r>
+        <w:t>definitely typed</w:t>
+      </w:r>
+      <w:proofErr w:type="gramEnd"/>
+      <w:r>
+        <w:t xml:space="preserve"> file</w:t>
+      </w:r>
+    </w:p>
+    <w:p>
+      <w:r>
+        <w:t xml:space="preserve">To find out if a </w:t>
+      </w:r>
+      <w:proofErr w:type="gramStart"/>
+      <w:r>
+        <w:t>definitely typed</w:t>
+      </w:r>
+      <w:proofErr w:type="gramEnd"/>
+      <w:r>
+        <w:t xml:space="preserve"> file exists for knockout, we can search for it in a similar way we did for step 1.  Simply run “</w:t>
+      </w:r>
+      <w:proofErr w:type="spellStart"/>
+      <w:r>
+        <w:t>typings</w:t>
+      </w:r>
+      <w:proofErr w:type="spellEnd"/>
+      <w:r>
+        <w:t xml:space="preserve"> search knockout” to see if a </w:t>
+      </w:r>
+      <w:proofErr w:type="gramStart"/>
+      <w:r>
+        <w:t>definitely typed</w:t>
+      </w:r>
+      <w:proofErr w:type="gramEnd"/>
+      <w:r>
+        <w:t xml:space="preserve"> file can be downloaded from the command line. </w:t>
+      </w:r>
+    </w:p>
+    <w:p>
+      <w:r>
+        <w:pict>
+          <v:shape id="_x0000_i1032" type="#_x0000_t75" style="width:468pt;height:255pt">
+            <v:imagedata r:id="rId18" o:title="install_typings"/>
+          </v:shape>
+        </w:pict>
+      </w:r>
+    </w:p>
+    <w:p>
+      <w:r>
+        <w:t xml:space="preserve">Once you know the </w:t>
+      </w:r>
+      <w:proofErr w:type="gramStart"/>
+      <w:r>
+        <w:t>definitely typed</w:t>
+      </w:r>
+      <w:proofErr w:type="gramEnd"/>
+      <w:r>
+        <w:t xml:space="preserve"> file exists, </w:t>
+      </w:r>
+      <w:r>
+        <w:t xml:space="preserve">you will have to install the </w:t>
+      </w:r>
+      <w:proofErr w:type="spellStart"/>
+      <w:r>
+        <w:t>typings</w:t>
+      </w:r>
+      <w:proofErr w:type="spellEnd"/>
+      <w:r>
+        <w:t xml:space="preserve"> from the </w:t>
+      </w:r>
+      <w:proofErr w:type="spellStart"/>
+      <w:r>
+        <w:t>dt</w:t>
+      </w:r>
+      <w:proofErr w:type="spellEnd"/>
+      <w:r>
+        <w:t xml:space="preserve"> source directory as indicated from the search command.  It is also recommended to install it with the –global and –save flag so for this example, run “</w:t>
+      </w:r>
+      <w:proofErr w:type="spellStart"/>
+      <w:r>
+        <w:t>typings</w:t>
+      </w:r>
+      <w:proofErr w:type="spellEnd"/>
+      <w:r>
+        <w:t xml:space="preserve"> install </w:t>
+      </w:r>
+      <w:proofErr w:type="spellStart"/>
+      <w:r>
+        <w:t>dt~knockout</w:t>
+      </w:r>
+      <w:proofErr w:type="spellEnd"/>
+      <w:r>
+        <w:t xml:space="preserve"> –global –save”</w:t>
+      </w:r>
+      <w:r>
+        <w:pict>
+          <v:shape id="_x0000_i1033" type="#_x0000_t75" style="width:468pt;height:21.75pt">
+            <v:imagedata r:id="rId19" o:title="install_knockout_typings"/>
+          </v:shape>
+        </w:pict>
+      </w:r>
+    </w:p>
+    <w:p>
+      <w:pPr>
+        <w:pStyle w:val="Heading3"/>
+      </w:pPr>
+    </w:p>
+    <w:p>
+      <w:pPr>
+        <w:pStyle w:val="Heading3"/>
+      </w:pPr>
+    </w:p>
+    <w:p>
+      <w:pPr>
+        <w:pStyle w:val="Heading3"/>
+      </w:pPr>
+    </w:p>
+    <w:p>
+      <w:pPr>
+        <w:pStyle w:val="Heading3"/>
+      </w:pPr>
+    </w:p>
+    <w:p>
+      <w:pPr>
+        <w:pStyle w:val="Heading3"/>
+      </w:pPr>
+      <w:r>
+        <w:t>Step 3</w:t>
+      </w:r>
+      <w:r>
+        <w:t xml:space="preserve">: </w:t>
+      </w:r>
+      <w:r>
+        <w:t>Making sure everything worked</w:t>
+      </w:r>
+    </w:p>
+    <w:p>
+      <w:r>
+        <w:t>If you ran the bower command with the –save flag, inside the “</w:t>
+      </w:r>
+      <w:proofErr w:type="spellStart"/>
+      <w:proofErr w:type="gramStart"/>
+      <w:r>
+        <w:t>bower.json</w:t>
+      </w:r>
+      <w:proofErr w:type="spellEnd"/>
+      <w:proofErr w:type="gramEnd"/>
+      <w:r>
+        <w:t xml:space="preserve">” file you will see the knockout library and version number currently being used.   </w:t>
+      </w:r>
+      <w:r>
+        <w:pict>
+          <v:shape id="_x0000_i1034" type="#_x0000_t75" style="width:468pt;height:93.75pt">
+            <v:imagedata r:id="rId20" o:title="bower.json-image"/>
+          </v:shape>
+        </w:pict>
+      </w:r>
+    </w:p>
+    <w:p>
+      <w:r>
+        <w:t>Inside your “</w:t>
+      </w:r>
+      <w:proofErr w:type="spellStart"/>
+      <w:proofErr w:type="gramStart"/>
+      <w:r>
+        <w:t>typings.json</w:t>
+      </w:r>
+      <w:proofErr w:type="spellEnd"/>
+      <w:proofErr w:type="gramEnd"/>
+      <w:r>
+        <w:t>” file, you will also see a reference to knockout’s definitely typed source code.</w:t>
+      </w:r>
+      <w:r>
+        <w:pict>
+          <v:shape id="_x0000_i1035" type="#_x0000_t75" style="width:467.25pt;height:105.75pt">
+            <v:imagedata r:id="rId21" o:title="typings.json-image"/>
+          </v:shape>
+        </w:pict>
+      </w:r>
+    </w:p>
+    <w:p>
+      <w:proofErr w:type="gramStart"/>
+      <w:r>
+        <w:t>Both of these</w:t>
+      </w:r>
+      <w:proofErr w:type="gramEnd"/>
+      <w:r>
+        <w:t xml:space="preserve"> package managers are very good at keeping track of your project’s dependencies and makes it trivial to move projects from one computer to another.  If you were to run either “bower install” or “</w:t>
+      </w:r>
+      <w:proofErr w:type="spellStart"/>
+      <w:r>
+        <w:t>typings</w:t>
+      </w:r>
+      <w:proofErr w:type="spellEnd"/>
+      <w:r>
+        <w:t xml:space="preserve"> install” without specifying a library name, you will install everything referenced inside each .</w:t>
+      </w:r>
+      <w:proofErr w:type="spellStart"/>
+      <w:r>
+        <w:t>json</w:t>
+      </w:r>
+      <w:proofErr w:type="spellEnd"/>
+      <w:r>
+        <w:t xml:space="preserve"> file respectively.</w:t>
+      </w:r>
+      <w:bookmarkStart w:id="0" w:name="_GoBack"/>
+      <w:bookmarkEnd w:id="0"/>
+    </w:p>
+    <w:p/>
+    <w:p/>
     <w:sectPr>
       <w:pgSz w:w="12240" w:h="15840"/>
       <w:pgMar w:top="1440" w:right="1440" w:bottom="1440" w:left="1440" w:header="720" w:footer="720" w:gutter="0"/>
@@ -1257,7 +1489,7 @@
     <w:lsdException w:name="Table Web 2" w:semiHidden="1" w:unhideWhenUsed="1"/>
     <w:lsdException w:name="Table Web 3" w:semiHidden="1" w:unhideWhenUsed="1"/>
     <w:lsdException w:name="Balloon Text" w:semiHidden="1" w:unhideWhenUsed="1"/>
-    <w:lsdException w:name="Table Grid" w:semiHidden="1" w:uiPriority="59" w:unhideWhenUsed="1"/>
+    <w:lsdException w:name="Table Grid" w:uiPriority="59"/>
     <w:lsdException w:name="Table Theme" w:semiHidden="1" w:unhideWhenUsed="1"/>
     <w:lsdException w:name="Placeholder Text" w:semiHidden="1"/>
     <w:lsdException w:name="No Spacing" w:uiPriority="1" w:qFormat="1"/>

</xml_diff>